<commit_message>
fixed thing alex wanted
</commit_message>
<xml_diff>
--- a/2019PacketV6.docx
+++ b/2019PacketV6.docx
@@ -1130,7 +1130,7 @@
               </wp:anchor>
             </w:drawing>
           </mc:Choice>
-          <mc:Fallback xmlns:mv="urn:schemas-microsoft-com:mac:vml" xmlns:mo="http://schemas.microsoft.com/office/mac/office/2008/main">
+          <mc:Fallback xmlns:mo="http://schemas.microsoft.com/office/mac/office/2008/main" xmlns:mv="urn:schemas-microsoft-com:mac:vml">
             <w:pict>
               <v:shapetype w14:anchorId="4F2D4A99" id="_x0000_t202" coordsize="21600,21600" o:spt="202" path="m0,0l0,21600,21600,21600,21600,0xe">
                 <v:stroke joinstyle="miter"/>
@@ -9356,7 +9356,7 @@
               </wp:anchor>
             </w:drawing>
           </mc:Choice>
-          <mc:Fallback xmlns:mv="urn:schemas-microsoft-com:mac:vml" xmlns:mo="http://schemas.microsoft.com/office/mac/office/2008/main">
+          <mc:Fallback xmlns:mo="http://schemas.microsoft.com/office/mac/office/2008/main" xmlns:mv="urn:schemas-microsoft-com:mac:vml">
             <w:pict>
               <v:shape w14:anchorId="031983E8" id="Text Box 2" o:spid="_x0000_s1027" type="#_x0000_t202" style="position:absolute;margin-left:93.8pt;margin-top:116.55pt;width:283.6pt;height:231pt;z-index:251659264;visibility:visible;mso-wrap-style:square;mso-width-percent:0;mso-height-percent:0;mso-wrap-distance-left:9pt;mso-wrap-distance-top:3.6pt;mso-wrap-distance-right:9pt;mso-wrap-distance-bottom:3.6pt;mso-position-horizontal:absolute;mso-position-horizontal-relative:margin;mso-position-vertical:absolute;mso-position-vertical-relative:text;mso-width-percent:0;mso-height-percent:0;mso-width-relative:margin;mso-height-relative:margin;v-text-anchor:top" o:gfxdata="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" stroked="f">
                 <v:textbox>
@@ -17302,7 +17302,7 @@
               </wp:anchor>
             </w:drawing>
           </mc:Choice>
-          <mc:Fallback xmlns:mv="urn:schemas-microsoft-com:mac:vml" xmlns:mo="http://schemas.microsoft.com/office/mac/office/2008/main">
+          <mc:Fallback xmlns:mo="http://schemas.microsoft.com/office/mac/office/2008/main" xmlns:mv="urn:schemas-microsoft-com:mac:vml">
             <w:pict>
               <v:shape w14:anchorId="03CBA30C" id="_x0000_s1028" type="#_x0000_t202" style="position:absolute;margin-left:415.8pt;margin-top:25.75pt;width:467pt;height:173.5pt;z-index:251663360;visibility:visible;mso-wrap-style:square;mso-width-percent:0;mso-height-percent:200;mso-wrap-distance-left:9pt;mso-wrap-distance-top:3.6pt;mso-wrap-distance-right:9pt;mso-wrap-distance-bottom:3.6pt;mso-position-horizontal:right;mso-position-horizontal-relative:margin;mso-position-vertical:absolute;mso-position-vertical-relative:text;mso-width-percent:0;mso-height-percent:200;mso-width-relative:margin;mso-height-relative:margin;v-text-anchor:top" o:gfxdata="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" strokecolor="white">
                 <v:textbox style="mso-fit-shape-to-text:t">
@@ -22937,8 +22937,6 @@
         </w:rPr>
         <w:t>ough, your boss graduated from Eight</w:t>
       </w:r>
-      <w:bookmarkStart w:id="1" w:name="_GoBack"/>
-      <w:bookmarkEnd w:id="1"/>
       <w:r>
         <w:rPr>
           <w:sz w:val="20"/>
@@ -24118,7 +24116,23 @@
           <w:sz w:val="20"/>
           <w:szCs w:val="20"/>
         </w:rPr>
-        <w:t>pdate, the song goes on because they are not a repeat offender. Successfully singing this Christmas carol consists of not being interrupted by Maxwell asking about a Unity Update, resulting in the class getting an A.</w:t>
+        <w:t>pdate, the song goes on because they are not a repeat offender. Successfully singing this Christmas carol consists of not being interrupted b</w:t>
+      </w:r>
+      <w:r>
+        <w:rPr>
+          <w:sz w:val="20"/>
+          <w:szCs w:val="20"/>
+        </w:rPr>
+        <w:t>y Maxwell asking about a Unity u</w:t>
+      </w:r>
+      <w:bookmarkStart w:id="1" w:name="_GoBack"/>
+      <w:bookmarkEnd w:id="1"/>
+      <w:r>
+        <w:rPr>
+          <w:sz w:val="20"/>
+          <w:szCs w:val="20"/>
+        </w:rPr>
+        <w:t>pdate, resulting in the class getting an A.</w:t>
       </w:r>
     </w:p>
     <w:p>
@@ -28117,7 +28131,7 @@
         <w:sz w:val="16"/>
         <w:szCs w:val="16"/>
       </w:rPr>
-      <w:t>11</w:t>
+      <w:t>14</w:t>
     </w:r>
     <w:r>
       <w:rPr>
@@ -28226,7 +28240,7 @@
             </wp:anchor>
           </w:drawing>
         </mc:Choice>
-        <mc:Fallback xmlns:cx2="http://schemas.microsoft.com/office/drawing/2015/10/21/chartex" xmlns:cx3="http://schemas.microsoft.com/office/drawing/2016/5/9/chartex" xmlns:cx4="http://schemas.microsoft.com/office/drawing/2016/5/10/chartex" xmlns:cx5="http://schemas.microsoft.com/office/drawing/2016/5/11/chartex" xmlns:cx6="http://schemas.microsoft.com/office/drawing/2016/5/12/chartex" xmlns:cx7="http://schemas.microsoft.com/office/drawing/2016/5/13/chartex" xmlns:cx8="http://schemas.microsoft.com/office/drawing/2016/5/14/chartex" xmlns:aink="http://schemas.microsoft.com/office/drawing/2016/ink" xmlns:am3d="http://schemas.microsoft.com/office/drawing/2017/model3d" xmlns:w16cid="http://schemas.microsoft.com/office/word/2016/wordml/cid" xmlns:mv="urn:schemas-microsoft-com:mac:vml" xmlns:mo="http://schemas.microsoft.com/office/mac/office/2008/main">
+        <mc:Fallback xmlns:mo="http://schemas.microsoft.com/office/mac/office/2008/main" xmlns:mv="urn:schemas-microsoft-com:mac:vml" xmlns:w16cid="http://schemas.microsoft.com/office/word/2016/wordml/cid" xmlns:am3d="http://schemas.microsoft.com/office/drawing/2017/model3d" xmlns:aink="http://schemas.microsoft.com/office/drawing/2016/ink" xmlns:cx8="http://schemas.microsoft.com/office/drawing/2016/5/14/chartex" xmlns:cx7="http://schemas.microsoft.com/office/drawing/2016/5/13/chartex" xmlns:cx6="http://schemas.microsoft.com/office/drawing/2016/5/12/chartex" xmlns:cx5="http://schemas.microsoft.com/office/drawing/2016/5/11/chartex" xmlns:cx4="http://schemas.microsoft.com/office/drawing/2016/5/10/chartex" xmlns:cx3="http://schemas.microsoft.com/office/drawing/2016/5/9/chartex" xmlns:cx2="http://schemas.microsoft.com/office/drawing/2015/10/21/chartex">
           <w:pict>
             <v:line w14:anchorId="47355B09" id="Straight Connector 1" o:spid="_x0000_s1026" style="position:absolute;z-index:-251658752;visibility:visible;mso-wrap-style:square;mso-width-percent:0;mso-height-percent:0;mso-wrap-distance-left:9.05pt;mso-wrap-distance-top:0;mso-wrap-distance-right:9.05pt;mso-wrap-distance-bottom:0;mso-position-horizontal:absolute;mso-position-horizontal-relative:text;mso-position-vertical:absolute;mso-position-vertical-relative:text;mso-width-percent:0;mso-height-percent:0;mso-width-relative:page;mso-height-relative:page" from="0,10.8pt" to="466.65pt,10.85pt" o:gfxdata="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" strokeweight=".26mm">
               <v:stroke joinstyle="miter"/>
@@ -30243,7 +30257,7 @@
 </file>
 
 <file path=customXml/itemProps1.xml><?xml version="1.0" encoding="utf-8"?>
-<ds:datastoreItem xmlns:ds="http://schemas.openxmlformats.org/officeDocument/2006/customXml" ds:itemID="{0A95346D-99F0-4882-A74D-23B445D3FCC0}">
+<ds:datastoreItem xmlns:ds="http://schemas.openxmlformats.org/officeDocument/2006/customXml" ds:itemID="{78EE454A-5926-457C-B4BE-0665F177329F}">
   <ds:schemaRefs>
     <ds:schemaRef ds:uri="http://schemas.openxmlformats.org/officeDocument/2006/bibliography"/>
   </ds:schemaRefs>

</xml_diff>